<commit_message>
Signed-off-by: baiyizhong1314 <yixiu_2002xyz@163.com> Signed-off-by: “baiyizhong1314” <yixiu_2002xyz@163.com>
</commit_message>
<xml_diff>
--- a/git命令.docx
+++ b/git命令.docx
@@ -5,22 +5,571 @@
     <w:p>
       <w:pPr>
         <w:rPr>
-          <w:rFonts w:ascii="微软雅黑" w:eastAsia="微软雅黑" w:hAnsi="微软雅黑" w:hint="eastAsia"/>
-          <w:color w:val="2E2E2E"/>
-          <w:sz w:val="23"/>
-          <w:szCs w:val="23"/>
-          <w:shd w:val="clear" w:color="auto" w:fill="FFFFFF"/>
-        </w:rPr>
-      </w:pPr>
-      <w:r>
-        <w:rPr>
-          <w:rFonts w:ascii="微软雅黑" w:eastAsia="微软雅黑" w:hAnsi="微软雅黑"/>
-          <w:color w:val="2E2E2E"/>
-          <w:sz w:val="23"/>
-          <w:szCs w:val="23"/>
-          <w:shd w:val="clear" w:color="auto" w:fill="FFFFFF"/>
-        </w:rPr>
-        <w:t>http://blog.jobbole.com/78960/</w:t>
+          <w:rFonts w:ascii="微软雅黑" w:eastAsia="微软雅黑" w:hAnsi="微软雅黑"/>
+          <w:color w:val="2E2E2E"/>
+          <w:sz w:val="23"/>
+          <w:szCs w:val="23"/>
+          <w:shd w:val="clear" w:color="auto" w:fill="FFFFFF"/>
+        </w:rPr>
+      </w:pPr>
+      <w:hyperlink r:id="rId7" w:history="1">
+        <w:r>
+          <w:rPr>
+            <w:rStyle w:val="a5"/>
+            <w:rFonts w:ascii="微软雅黑" w:eastAsia="微软雅黑" w:hAnsi="微软雅黑"/>
+            <w:sz w:val="23"/>
+            <w:szCs w:val="23"/>
+            <w:shd w:val="clear" w:color="auto" w:fill="FFFFFF"/>
+          </w:rPr>
+          <w:t>http://blog.jobbole.com/78960/</w:t>
+        </w:r>
+      </w:hyperlink>
+    </w:p>
+    <w:p>
+      <w:pPr>
+        <w:rPr>
+          <w:rFonts w:ascii="微软雅黑" w:eastAsia="微软雅黑" w:hAnsi="微软雅黑"/>
+          <w:color w:val="2E2E2E"/>
+          <w:sz w:val="23"/>
+          <w:szCs w:val="23"/>
+          <w:shd w:val="clear" w:color="auto" w:fill="FFFFFF"/>
+        </w:rPr>
+      </w:pPr>
+    </w:p>
+    <w:p>
+      <w:pPr>
+        <w:rPr>
+          <w:rFonts w:ascii="微软雅黑" w:eastAsia="微软雅黑" w:hAnsi="微软雅黑"/>
+          <w:color w:val="2E2E2E"/>
+          <w:sz w:val="23"/>
+          <w:szCs w:val="23"/>
+          <w:shd w:val="clear" w:color="auto" w:fill="FFFFFF"/>
+        </w:rPr>
+      </w:pPr>
+      <w:r>
+        <w:rPr>
+          <w:rFonts w:ascii="微软雅黑" w:eastAsia="微软雅黑" w:hAnsi="微软雅黑" w:hint="eastAsia"/>
+          <w:color w:val="2E2E2E"/>
+          <w:sz w:val="23"/>
+          <w:szCs w:val="23"/>
+          <w:shd w:val="clear" w:color="auto" w:fill="FFFFFF"/>
+        </w:rPr>
+        <w:t>git add XX 添加到本地仓库</w:t>
+      </w:r>
+    </w:p>
+    <w:p>
+      <w:pPr>
+        <w:rPr>
+          <w:rFonts w:ascii="微软雅黑" w:eastAsia="微软雅黑" w:hAnsi="微软雅黑"/>
+          <w:color w:val="2E2E2E"/>
+          <w:sz w:val="23"/>
+          <w:szCs w:val="23"/>
+          <w:shd w:val="clear" w:color="auto" w:fill="FFFFFF"/>
+        </w:rPr>
+      </w:pPr>
+      <w:r>
+        <w:rPr>
+          <w:rFonts w:ascii="微软雅黑" w:eastAsia="微软雅黑" w:hAnsi="微软雅黑" w:hint="eastAsia"/>
+          <w:color w:val="2E2E2E"/>
+          <w:sz w:val="23"/>
+          <w:szCs w:val="23"/>
+          <w:shd w:val="clear" w:color="auto" w:fill="FFFFFF"/>
+        </w:rPr>
+        <w:t>git commit XX 提交到本地仓库</w:t>
+      </w:r>
+    </w:p>
+    <w:p>
+      <w:pPr>
+        <w:rPr>
+          <w:rFonts w:ascii="微软雅黑" w:eastAsia="微软雅黑" w:hAnsi="微软雅黑"/>
+          <w:color w:val="2E2E2E"/>
+          <w:sz w:val="23"/>
+          <w:szCs w:val="23"/>
+          <w:shd w:val="clear" w:color="auto" w:fill="FFFFFF"/>
+        </w:rPr>
+      </w:pPr>
+      <w:r>
+        <w:rPr>
+          <w:rFonts w:ascii="微软雅黑" w:eastAsia="微软雅黑" w:hAnsi="微软雅黑" w:hint="eastAsia"/>
+          <w:color w:val="2E2E2E"/>
+          <w:sz w:val="23"/>
+          <w:szCs w:val="23"/>
+          <w:shd w:val="clear" w:color="auto" w:fill="FFFFFF"/>
+        </w:rPr>
+        <w:t>git push XX 提交到远程仓库</w:t>
+      </w:r>
+    </w:p>
+    <w:p>
+      <w:pPr>
+        <w:rPr>
+          <w:rFonts w:ascii="微软雅黑" w:eastAsia="微软雅黑" w:hAnsi="微软雅黑"/>
+          <w:color w:val="2E2E2E"/>
+          <w:sz w:val="23"/>
+          <w:szCs w:val="23"/>
+          <w:shd w:val="clear" w:color="auto" w:fill="FFFFFF"/>
+        </w:rPr>
+      </w:pPr>
+      <w:r>
+        <w:rPr>
+          <w:rFonts w:ascii="微软雅黑" w:eastAsia="微软雅黑" w:hAnsi="微软雅黑" w:hint="eastAsia"/>
+          <w:color w:val="2E2E2E"/>
+          <w:sz w:val="23"/>
+          <w:szCs w:val="23"/>
+          <w:shd w:val="clear" w:color="auto" w:fill="FFFFFF"/>
+        </w:rPr>
+        <w:t>git add readme.txt添加到暂存区里面去</w:t>
+      </w:r>
+    </w:p>
+    <w:p>
+      <w:pPr>
+        <w:rPr>
+          <w:rFonts w:ascii="微软雅黑" w:eastAsia="微软雅黑" w:hAnsi="微软雅黑"/>
+          <w:color w:val="2E2E2E"/>
+          <w:sz w:val="23"/>
+          <w:szCs w:val="23"/>
+          <w:shd w:val="clear" w:color="auto" w:fill="FFFFFF"/>
+        </w:rPr>
+      </w:pPr>
+      <w:r>
+        <w:rPr>
+          <w:rFonts w:ascii="微软雅黑" w:eastAsia="微软雅黑" w:hAnsi="微软雅黑" w:hint="eastAsia"/>
+          <w:color w:val="2E2E2E"/>
+          <w:sz w:val="23"/>
+          <w:szCs w:val="23"/>
+          <w:shd w:val="clear" w:color="auto" w:fill="FFFFFF"/>
+        </w:rPr>
+        <w:t>git commit告诉Git，把文件提交到仓库。</w:t>
+      </w:r>
+    </w:p>
+    <w:p>
+      <w:pPr>
+        <w:rPr>
+          <w:rFonts w:ascii="微软雅黑" w:eastAsia="微软雅黑" w:hAnsi="微软雅黑"/>
+          <w:color w:val="2E2E2E"/>
+          <w:sz w:val="23"/>
+          <w:szCs w:val="23"/>
+          <w:shd w:val="clear" w:color="auto" w:fill="FFFFFF"/>
+        </w:rPr>
+      </w:pPr>
+      <w:r>
+        <w:rPr>
+          <w:rFonts w:ascii="微软雅黑" w:eastAsia="微软雅黑" w:hAnsi="微软雅黑" w:hint="eastAsia"/>
+          <w:color w:val="2E2E2E"/>
+          <w:sz w:val="23"/>
+          <w:szCs w:val="23"/>
+          <w:shd w:val="clear" w:color="auto" w:fill="FFFFFF"/>
+        </w:rPr>
+        <w:t>命令git status来查看是否还有文件未提交</w:t>
+      </w:r>
+    </w:p>
+    <w:p>
+      <w:pPr>
+        <w:rPr>
+          <w:rStyle w:val="apple-converted-space"/>
+          <w:rFonts w:ascii="微软雅黑" w:eastAsia="微软雅黑" w:hAnsi="微软雅黑"/>
+          <w:color w:val="2E2E2E"/>
+          <w:sz w:val="23"/>
+          <w:szCs w:val="23"/>
+          <w:shd w:val="clear" w:color="auto" w:fill="FFFFFF"/>
+        </w:rPr>
+      </w:pPr>
+      <w:r>
+        <w:rPr>
+          <w:rFonts w:ascii="微软雅黑" w:eastAsia="微软雅黑" w:hAnsi="微软雅黑" w:hint="eastAsia"/>
+          <w:color w:val="2E2E2E"/>
+          <w:sz w:val="23"/>
+          <w:szCs w:val="23"/>
+          <w:shd w:val="clear" w:color="auto" w:fill="FFFFFF"/>
+        </w:rPr>
+        <w:t>修改查看git diff readme.txt</w:t>
+      </w:r>
+      <w:r>
+        <w:rPr>
+          <w:rStyle w:val="apple-converted-space"/>
+          <w:rFonts w:ascii="微软雅黑" w:eastAsia="微软雅黑" w:hAnsi="微软雅黑" w:hint="eastAsia"/>
+          <w:color w:val="2E2E2E"/>
+          <w:sz w:val="23"/>
+          <w:szCs w:val="23"/>
+          <w:shd w:val="clear" w:color="auto" w:fill="FFFFFF"/>
+        </w:rPr>
+        <w:t> </w:t>
+      </w:r>
+    </w:p>
+    <w:p>
+      <w:pPr>
+        <w:rPr>
+          <w:rFonts w:ascii="微软雅黑" w:eastAsia="微软雅黑" w:hAnsi="微软雅黑"/>
+          <w:color w:val="2E2E2E"/>
+          <w:sz w:val="23"/>
+          <w:szCs w:val="23"/>
+          <w:shd w:val="clear" w:color="auto" w:fill="FFFFFF"/>
+        </w:rPr>
+      </w:pPr>
+      <w:r>
+        <w:rPr>
+          <w:rFonts w:ascii="微软雅黑" w:eastAsia="微软雅黑" w:hAnsi="微软雅黑" w:hint="eastAsia"/>
+          <w:color w:val="2E2E2E"/>
+          <w:sz w:val="23"/>
+          <w:szCs w:val="23"/>
+          <w:shd w:val="clear" w:color="auto" w:fill="FFFFFF"/>
+        </w:rPr>
+        <w:t>命令 git log</w:t>
+      </w:r>
+    </w:p>
+    <w:p>
+      <w:pPr>
+        <w:rPr>
+          <w:rStyle w:val="apple-converted-space"/>
+          <w:rFonts w:ascii="微软雅黑" w:eastAsia="微软雅黑" w:hAnsi="微软雅黑"/>
+          <w:color w:val="2E2E2E"/>
+          <w:sz w:val="23"/>
+          <w:szCs w:val="23"/>
+          <w:shd w:val="clear" w:color="auto" w:fill="FFFFFF"/>
+        </w:rPr>
+      </w:pPr>
+      <w:r>
+        <w:rPr>
+          <w:rFonts w:ascii="微软雅黑" w:eastAsia="微软雅黑" w:hAnsi="微软雅黑" w:hint="eastAsia"/>
+          <w:color w:val="2E2E2E"/>
+          <w:sz w:val="23"/>
+          <w:szCs w:val="23"/>
+          <w:shd w:val="clear" w:color="auto" w:fill="FFFFFF"/>
+        </w:rPr>
+        <w:t>.如果嫌上面显示的信息太多的话，我们可以使用命令 git log –pretty=oneline</w:t>
+      </w:r>
+      <w:r>
+        <w:rPr>
+          <w:rStyle w:val="apple-converted-space"/>
+          <w:rFonts w:ascii="微软雅黑" w:eastAsia="微软雅黑" w:hAnsi="微软雅黑" w:hint="eastAsia"/>
+          <w:color w:val="2E2E2E"/>
+          <w:sz w:val="23"/>
+          <w:szCs w:val="23"/>
+          <w:shd w:val="clear" w:color="auto" w:fill="FFFFFF"/>
+        </w:rPr>
+        <w:t> </w:t>
+      </w:r>
+    </w:p>
+    <w:p>
+      <w:pPr>
+        <w:rPr>
+          <w:rStyle w:val="apple-converted-space"/>
+          <w:rFonts w:ascii="微软雅黑" w:eastAsia="微软雅黑" w:hAnsi="微软雅黑"/>
+          <w:color w:val="2E2E2E"/>
+          <w:sz w:val="23"/>
+          <w:szCs w:val="23"/>
+          <w:shd w:val="clear" w:color="auto" w:fill="FFFFFF"/>
+        </w:rPr>
+      </w:pPr>
+    </w:p>
+    <w:p>
+      <w:pPr>
+        <w:rPr>
+          <w:rFonts w:ascii="微软雅黑" w:eastAsia="微软雅黑" w:hAnsi="微软雅黑"/>
+          <w:color w:val="2E2E2E"/>
+          <w:sz w:val="23"/>
+          <w:szCs w:val="23"/>
+          <w:shd w:val="clear" w:color="auto" w:fill="FFFFFF"/>
+        </w:rPr>
+      </w:pPr>
+      <w:r>
+        <w:rPr>
+          <w:rFonts w:ascii="微软雅黑" w:eastAsia="微软雅黑" w:hAnsi="微软雅黑" w:hint="eastAsia"/>
+          <w:color w:val="2E2E2E"/>
+          <w:sz w:val="23"/>
+          <w:szCs w:val="23"/>
+          <w:shd w:val="clear" w:color="auto" w:fill="FFFFFF"/>
+        </w:rPr>
+        <w:t>，第一种是：git reset  –hard HEAD^ 那么如果要回退到上上个版本只需把HEAD^ 改成 HEAD^^ 以此类推</w:t>
+      </w:r>
+    </w:p>
+    <w:p>
+      <w:pPr>
+        <w:rPr>
+          <w:rFonts w:ascii="微软雅黑" w:eastAsia="微软雅黑" w:hAnsi="微软雅黑"/>
+          <w:color w:val="2E2E2E"/>
+          <w:sz w:val="23"/>
+          <w:szCs w:val="23"/>
+          <w:shd w:val="clear" w:color="auto" w:fill="FFFFFF"/>
+        </w:rPr>
+      </w:pPr>
+      <w:r>
+        <w:rPr>
+          <w:rFonts w:ascii="微软雅黑" w:eastAsia="微软雅黑" w:hAnsi="微软雅黑" w:hint="eastAsia"/>
+          <w:color w:val="2E2E2E"/>
+          <w:sz w:val="23"/>
+          <w:szCs w:val="23"/>
+          <w:shd w:val="clear" w:color="auto" w:fill="FFFFFF"/>
+        </w:rPr>
+        <w:t>回退到前100个版本的话</w:t>
+      </w:r>
+    </w:p>
+    <w:p>
+      <w:pPr>
+        <w:rPr>
+          <w:rStyle w:val="apple-converted-space"/>
+          <w:rFonts w:ascii="微软雅黑" w:eastAsia="微软雅黑" w:hAnsi="微软雅黑"/>
+          <w:color w:val="2E2E2E"/>
+          <w:sz w:val="23"/>
+          <w:szCs w:val="23"/>
+          <w:shd w:val="clear" w:color="auto" w:fill="FFFFFF"/>
+        </w:rPr>
+      </w:pPr>
+      <w:r>
+        <w:rPr>
+          <w:rFonts w:ascii="微软雅黑" w:eastAsia="微软雅黑" w:hAnsi="微软雅黑" w:hint="eastAsia"/>
+          <w:color w:val="2E2E2E"/>
+          <w:sz w:val="23"/>
+          <w:szCs w:val="23"/>
+          <w:shd w:val="clear" w:color="auto" w:fill="FFFFFF"/>
+        </w:rPr>
+        <w:t>git reset  –hard HEAD~100</w:t>
+      </w:r>
+      <w:r>
+        <w:rPr>
+          <w:rStyle w:val="apple-converted-space"/>
+          <w:rFonts w:ascii="微软雅黑" w:eastAsia="微软雅黑" w:hAnsi="微软雅黑" w:hint="eastAsia"/>
+          <w:color w:val="2E2E2E"/>
+          <w:sz w:val="23"/>
+          <w:szCs w:val="23"/>
+          <w:shd w:val="clear" w:color="auto" w:fill="FFFFFF"/>
+        </w:rPr>
+        <w:t> </w:t>
+      </w:r>
+    </w:p>
+    <w:p>
+      <w:pPr>
+        <w:rPr>
+          <w:rFonts w:ascii="微软雅黑" w:eastAsia="微软雅黑" w:hAnsi="微软雅黑"/>
+          <w:color w:val="2E2E2E"/>
+          <w:sz w:val="23"/>
+          <w:szCs w:val="23"/>
+          <w:shd w:val="clear" w:color="auto" w:fill="FFFFFF"/>
+        </w:rPr>
+      </w:pPr>
+      <w:r>
+        <w:rPr>
+          <w:rFonts w:ascii="微软雅黑" w:eastAsia="微软雅黑" w:hAnsi="微软雅黑" w:hint="eastAsia"/>
+          <w:color w:val="2E2E2E"/>
+          <w:sz w:val="23"/>
+          <w:szCs w:val="23"/>
+          <w:shd w:val="clear" w:color="auto" w:fill="FFFFFF"/>
+        </w:rPr>
+        <w:t>git checkout –readme.txt 意思就是，把readme.txt文件在工作区做的修改全部撤销</w:t>
+      </w:r>
+    </w:p>
+    <w:p>
+      <w:pPr>
+        <w:rPr>
+          <w:rFonts w:ascii="微软雅黑" w:eastAsia="微软雅黑" w:hAnsi="微软雅黑"/>
+          <w:color w:val="2E2E2E"/>
+          <w:sz w:val="23"/>
+          <w:szCs w:val="23"/>
+          <w:shd w:val="clear" w:color="auto" w:fill="FFFFFF"/>
+        </w:rPr>
+      </w:pPr>
+    </w:p>
+    <w:p>
+      <w:pPr>
+        <w:pStyle w:val="a6"/>
+        <w:shd w:val="clear" w:color="auto" w:fill="FFFFFF"/>
+        <w:spacing w:before="0" w:beforeAutospacing="0" w:after="300" w:afterAutospacing="0" w:line="360" w:lineRule="atLeast"/>
+        <w:rPr>
+          <w:rFonts w:ascii="微软雅黑" w:eastAsia="微软雅黑" w:hAnsi="微软雅黑"/>
+          <w:color w:val="2E2E2E"/>
+          <w:sz w:val="23"/>
+          <w:szCs w:val="23"/>
+        </w:rPr>
+      </w:pPr>
+      <w:r>
+        <w:rPr>
+          <w:rFonts w:ascii="微软雅黑" w:eastAsia="微软雅黑" w:hAnsi="微软雅黑" w:hint="eastAsia"/>
+          <w:color w:val="2E2E2E"/>
+          <w:sz w:val="23"/>
+          <w:szCs w:val="23"/>
+        </w:rPr>
+        <w:t>git push origin master</w:t>
+      </w:r>
+    </w:p>
+    <w:p>
+      <w:pPr>
+        <w:pStyle w:val="a6"/>
+        <w:shd w:val="clear" w:color="auto" w:fill="FFFFFF"/>
+        <w:spacing w:before="0" w:beforeAutospacing="0" w:after="300" w:afterAutospacing="0" w:line="360" w:lineRule="atLeast"/>
+        <w:rPr>
+          <w:rFonts w:ascii="微软雅黑" w:eastAsia="微软雅黑" w:hAnsi="微软雅黑"/>
+          <w:color w:val="2E2E2E"/>
+          <w:sz w:val="23"/>
+          <w:szCs w:val="23"/>
+        </w:rPr>
+      </w:pPr>
+      <w:r>
+        <w:rPr>
+          <w:rFonts w:ascii="微软雅黑" w:eastAsia="微软雅黑" w:hAnsi="微软雅黑" w:hint="eastAsia"/>
+          <w:color w:val="2E2E2E"/>
+          <w:sz w:val="23"/>
+          <w:szCs w:val="23"/>
+        </w:rPr>
+        <w:t>把本地master分支的最新修改推送到github上了，现在你就拥有了真正的分布式版本库了。</w:t>
+      </w:r>
+    </w:p>
+    <w:p>
+      <w:pPr>
+        <w:rPr>
+          <w:rFonts w:ascii="微软雅黑" w:eastAsia="微软雅黑" w:hAnsi="微软雅黑"/>
+          <w:color w:val="2E2E2E"/>
+          <w:sz w:val="23"/>
+          <w:szCs w:val="23"/>
+          <w:shd w:val="clear" w:color="auto" w:fill="FFFFFF"/>
+        </w:rPr>
+      </w:pPr>
+      <w:r>
+        <w:rPr>
+          <w:rFonts w:ascii="微软雅黑" w:eastAsia="微软雅黑" w:hAnsi="微软雅黑" w:hint="eastAsia"/>
+          <w:color w:val="2E2E2E"/>
+          <w:sz w:val="23"/>
+          <w:szCs w:val="23"/>
+          <w:shd w:val="clear" w:color="auto" w:fill="FFFFFF"/>
+        </w:rPr>
+        <w:lastRenderedPageBreak/>
+        <w:t>username baiyizhong1314</w:t>
+      </w:r>
+    </w:p>
+    <w:p>
+      <w:pPr>
+        <w:rPr>
+          <w:rStyle w:val="a5"/>
+          <w:rFonts w:ascii="微软雅黑" w:eastAsia="微软雅黑" w:hAnsi="微软雅黑"/>
+          <w:sz w:val="23"/>
+          <w:szCs w:val="23"/>
+          <w:shd w:val="clear" w:color="auto" w:fill="FFFFFF"/>
+        </w:rPr>
+      </w:pPr>
+      <w:r>
+        <w:rPr>
+          <w:rFonts w:ascii="微软雅黑" w:eastAsia="微软雅黑" w:hAnsi="微软雅黑" w:hint="eastAsia"/>
+          <w:color w:val="2E2E2E"/>
+          <w:sz w:val="23"/>
+          <w:szCs w:val="23"/>
+          <w:shd w:val="clear" w:color="auto" w:fill="FFFFFF"/>
+        </w:rPr>
+        <w:t xml:space="preserve">email </w:t>
+      </w:r>
+      <w:hyperlink r:id="rId8" w:history="1">
+        <w:r>
+          <w:rPr>
+            <w:rStyle w:val="a5"/>
+            <w:rFonts w:ascii="微软雅黑" w:eastAsia="微软雅黑" w:hAnsi="微软雅黑" w:hint="eastAsia"/>
+            <w:sz w:val="23"/>
+            <w:szCs w:val="23"/>
+            <w:shd w:val="clear" w:color="auto" w:fill="FFFFFF"/>
+          </w:rPr>
+          <w:t>yixiu_2002xyz@163.com</w:t>
+        </w:r>
+      </w:hyperlink>
+    </w:p>
+    <w:p>
+      <w:pPr>
+        <w:rPr>
+          <w:rStyle w:val="a5"/>
+          <w:rFonts w:ascii="微软雅黑" w:eastAsia="微软雅黑" w:hAnsi="微软雅黑"/>
+          <w:sz w:val="23"/>
+          <w:szCs w:val="23"/>
+          <w:shd w:val="clear" w:color="auto" w:fill="FFFFFF"/>
+        </w:rPr>
+      </w:pPr>
+    </w:p>
+    <w:p>
+      <w:pPr>
+        <w:rPr>
+          <w:rStyle w:val="a5"/>
+          <w:rFonts w:ascii="微软雅黑" w:eastAsia="微软雅黑" w:hAnsi="微软雅黑"/>
+          <w:sz w:val="23"/>
+          <w:szCs w:val="23"/>
+          <w:shd w:val="clear" w:color="auto" w:fill="FFFFFF"/>
+        </w:rPr>
+      </w:pPr>
+      <w:r>
+        <w:rPr>
+          <w:rStyle w:val="a5"/>
+          <w:rFonts w:ascii="微软雅黑" w:eastAsia="微软雅黑" w:hAnsi="微软雅黑"/>
+          <w:sz w:val="23"/>
+          <w:szCs w:val="23"/>
+          <w:shd w:val="clear" w:color="auto" w:fill="FFFFFF"/>
+        </w:rPr>
+        <w:t>仓库地址</w:t>
+      </w:r>
+      <w:r>
+        <w:rPr>
+          <w:rStyle w:val="a5"/>
+          <w:rFonts w:ascii="微软雅黑" w:eastAsia="微软雅黑" w:hAnsi="微软雅黑" w:hint="eastAsia"/>
+          <w:sz w:val="23"/>
+          <w:szCs w:val="23"/>
+          <w:shd w:val="clear" w:color="auto" w:fill="FFFFFF"/>
+        </w:rPr>
+        <w:t xml:space="preserve">: </w:t>
+      </w:r>
+      <w:r>
+        <w:rPr>
+          <w:rStyle w:val="a5"/>
+          <w:rFonts w:ascii="微软雅黑" w:eastAsia="微软雅黑" w:hAnsi="微软雅黑"/>
+          <w:sz w:val="23"/>
+          <w:szCs w:val="23"/>
+          <w:shd w:val="clear" w:color="auto" w:fill="FFFFFF"/>
+        </w:rPr>
+        <w:t>https://github.com/baiyizhong1314/repository</w:t>
+      </w:r>
+    </w:p>
+    <w:p>
+      <w:pPr>
+        <w:rPr>
+          <w:rFonts w:ascii="微软雅黑" w:eastAsia="微软雅黑" w:hAnsi="微软雅黑"/>
+          <w:color w:val="0000FF" w:themeColor="hyperlink"/>
+          <w:sz w:val="23"/>
+          <w:szCs w:val="23"/>
+          <w:u w:val="single"/>
+          <w:shd w:val="clear" w:color="auto" w:fill="FFFFFF"/>
+        </w:rPr>
+      </w:pPr>
+    </w:p>
+    <w:p>
+      <w:pPr>
+        <w:rPr>
+          <w:rFonts w:ascii="微软雅黑" w:eastAsia="微软雅黑" w:hAnsi="微软雅黑"/>
+          <w:color w:val="2E2E2E"/>
+          <w:sz w:val="23"/>
+          <w:szCs w:val="23"/>
+          <w:shd w:val="clear" w:color="auto" w:fill="FFFFFF"/>
+        </w:rPr>
+      </w:pPr>
+      <w:r>
+        <w:rPr>
+          <w:rFonts w:ascii="微软雅黑" w:eastAsia="微软雅黑" w:hAnsi="微软雅黑" w:hint="eastAsia"/>
+          <w:color w:val="2E2E2E"/>
+          <w:sz w:val="23"/>
+          <w:szCs w:val="23"/>
+          <w:shd w:val="clear" w:color="auto" w:fill="FFFFFF"/>
+        </w:rPr>
+        <w:t xml:space="preserve">git config </w:t>
+      </w:r>
+      <w:r>
+        <w:rPr>
+          <w:rFonts w:ascii="微软雅黑" w:eastAsia="微软雅黑" w:hAnsi="微软雅黑" w:hint="eastAsia"/>
+          <w:color w:val="2E2E2E"/>
+          <w:sz w:val="23"/>
+          <w:szCs w:val="23"/>
+          <w:shd w:val="clear" w:color="auto" w:fill="FFFFFF"/>
+        </w:rPr>
+        <w:t>--</w:t>
+      </w:r>
+      <w:r>
+        <w:rPr>
+          <w:rFonts w:ascii="微软雅黑" w:eastAsia="微软雅黑" w:hAnsi="微软雅黑" w:hint="eastAsia"/>
+          <w:color w:val="2E2E2E"/>
+          <w:sz w:val="23"/>
+          <w:szCs w:val="23"/>
+          <w:shd w:val="clear" w:color="auto" w:fill="FFFFFF"/>
+        </w:rPr>
+        <w:t>global user.name baiyizhong1314</w:t>
       </w:r>
       <w:bookmarkStart w:id="0" w:name="_GoBack"/>
       <w:bookmarkEnd w:id="0"/>
@@ -28,489 +577,281 @@
     <w:p>
       <w:pPr>
         <w:rPr>
-          <w:rFonts w:ascii="微软雅黑" w:eastAsia="微软雅黑" w:hAnsi="微软雅黑" w:hint="eastAsia"/>
-          <w:color w:val="2E2E2E"/>
-          <w:sz w:val="23"/>
-          <w:szCs w:val="23"/>
-          <w:shd w:val="clear" w:color="auto" w:fill="FFFFFF"/>
-        </w:rPr>
-      </w:pPr>
-      <w:proofErr w:type="spellStart"/>
-      <w:r>
-        <w:rPr>
-          <w:rFonts w:ascii="微软雅黑" w:eastAsia="微软雅黑" w:hAnsi="微软雅黑" w:hint="eastAsia"/>
-          <w:color w:val="2E2E2E"/>
-          <w:sz w:val="23"/>
-          <w:szCs w:val="23"/>
-          <w:shd w:val="clear" w:color="auto" w:fill="FFFFFF"/>
-        </w:rPr>
-        <w:t>git</w:t>
-      </w:r>
-      <w:proofErr w:type="spellEnd"/>
-      <w:r>
-        <w:rPr>
-          <w:rFonts w:ascii="微软雅黑" w:eastAsia="微软雅黑" w:hAnsi="微软雅黑" w:hint="eastAsia"/>
-          <w:color w:val="2E2E2E"/>
-          <w:sz w:val="23"/>
-          <w:szCs w:val="23"/>
-          <w:shd w:val="clear" w:color="auto" w:fill="FFFFFF"/>
-        </w:rPr>
-        <w:t xml:space="preserve"> add readme.txt添加到暂存区里面去</w:t>
-      </w:r>
-    </w:p>
-    <w:p>
-      <w:pPr>
-        <w:rPr>
-          <w:rFonts w:ascii="微软雅黑" w:eastAsia="微软雅黑" w:hAnsi="微软雅黑" w:hint="eastAsia"/>
-          <w:color w:val="2E2E2E"/>
-          <w:sz w:val="23"/>
-          <w:szCs w:val="23"/>
-          <w:shd w:val="clear" w:color="auto" w:fill="FFFFFF"/>
-        </w:rPr>
-      </w:pPr>
-      <w:r>
-        <w:rPr>
-          <w:rStyle w:val="apple-converted-space"/>
-          <w:rFonts w:ascii="微软雅黑" w:eastAsia="微软雅黑" w:hAnsi="微软雅黑" w:hint="eastAsia"/>
-          <w:color w:val="2E2E2E"/>
-          <w:sz w:val="23"/>
-          <w:szCs w:val="23"/>
-          <w:shd w:val="clear" w:color="auto" w:fill="FFFFFF"/>
-        </w:rPr>
-        <w:t> </w:t>
-      </w:r>
-      <w:proofErr w:type="spellStart"/>
-      <w:r>
-        <w:rPr>
-          <w:rFonts w:ascii="微软雅黑" w:eastAsia="微软雅黑" w:hAnsi="微软雅黑" w:hint="eastAsia"/>
-          <w:color w:val="2E2E2E"/>
-          <w:sz w:val="23"/>
-          <w:szCs w:val="23"/>
-          <w:shd w:val="clear" w:color="auto" w:fill="FFFFFF"/>
-        </w:rPr>
-        <w:t>git</w:t>
-      </w:r>
-      <w:proofErr w:type="spellEnd"/>
-      <w:r>
-        <w:rPr>
-          <w:rFonts w:ascii="微软雅黑" w:eastAsia="微软雅黑" w:hAnsi="微软雅黑" w:hint="eastAsia"/>
-          <w:color w:val="2E2E2E"/>
-          <w:sz w:val="23"/>
-          <w:szCs w:val="23"/>
-          <w:shd w:val="clear" w:color="auto" w:fill="FFFFFF"/>
-        </w:rPr>
-        <w:t xml:space="preserve"> commit告诉</w:t>
-      </w:r>
-      <w:proofErr w:type="spellStart"/>
-      <w:r>
-        <w:rPr>
-          <w:rFonts w:ascii="微软雅黑" w:eastAsia="微软雅黑" w:hAnsi="微软雅黑" w:hint="eastAsia"/>
-          <w:color w:val="2E2E2E"/>
-          <w:sz w:val="23"/>
-          <w:szCs w:val="23"/>
-          <w:shd w:val="clear" w:color="auto" w:fill="FFFFFF"/>
-        </w:rPr>
-        <w:t>Git</w:t>
-      </w:r>
-      <w:proofErr w:type="spellEnd"/>
-      <w:r>
-        <w:rPr>
-          <w:rFonts w:ascii="微软雅黑" w:eastAsia="微软雅黑" w:hAnsi="微软雅黑" w:hint="eastAsia"/>
-          <w:color w:val="2E2E2E"/>
-          <w:sz w:val="23"/>
-          <w:szCs w:val="23"/>
-          <w:shd w:val="clear" w:color="auto" w:fill="FFFFFF"/>
-        </w:rPr>
-        <w:t>，把文件提交到仓库。</w:t>
-      </w:r>
-    </w:p>
-    <w:p>
-      <w:pPr>
-        <w:rPr>
-          <w:rFonts w:ascii="微软雅黑" w:eastAsia="微软雅黑" w:hAnsi="微软雅黑" w:hint="eastAsia"/>
-          <w:color w:val="2E2E2E"/>
-          <w:sz w:val="23"/>
-          <w:szCs w:val="23"/>
-          <w:shd w:val="clear" w:color="auto" w:fill="FFFFFF"/>
-        </w:rPr>
-      </w:pPr>
-      <w:r>
-        <w:rPr>
-          <w:rFonts w:ascii="微软雅黑" w:eastAsia="微软雅黑" w:hAnsi="微软雅黑" w:hint="eastAsia"/>
-          <w:color w:val="2E2E2E"/>
-          <w:sz w:val="23"/>
-          <w:szCs w:val="23"/>
-          <w:shd w:val="clear" w:color="auto" w:fill="FFFFFF"/>
-        </w:rPr>
-        <w:t>命令</w:t>
-      </w:r>
-      <w:proofErr w:type="spellStart"/>
-      <w:r>
-        <w:rPr>
-          <w:rFonts w:ascii="微软雅黑" w:eastAsia="微软雅黑" w:hAnsi="微软雅黑" w:hint="eastAsia"/>
-          <w:color w:val="2E2E2E"/>
-          <w:sz w:val="23"/>
-          <w:szCs w:val="23"/>
-          <w:shd w:val="clear" w:color="auto" w:fill="FFFFFF"/>
-        </w:rPr>
-        <w:t>git</w:t>
-      </w:r>
-      <w:proofErr w:type="spellEnd"/>
-      <w:r>
-        <w:rPr>
-          <w:rFonts w:ascii="微软雅黑" w:eastAsia="微软雅黑" w:hAnsi="微软雅黑" w:hint="eastAsia"/>
-          <w:color w:val="2E2E2E"/>
-          <w:sz w:val="23"/>
-          <w:szCs w:val="23"/>
-          <w:shd w:val="clear" w:color="auto" w:fill="FFFFFF"/>
-        </w:rPr>
-        <w:t xml:space="preserve"> status来查看是否还有文件未提交</w:t>
-      </w:r>
-    </w:p>
-    <w:p>
-      <w:pPr>
-        <w:rPr>
-          <w:rStyle w:val="apple-converted-space"/>
-          <w:rFonts w:ascii="微软雅黑" w:eastAsia="微软雅黑" w:hAnsi="微软雅黑" w:hint="eastAsia"/>
-          <w:color w:val="2E2E2E"/>
-          <w:sz w:val="23"/>
-          <w:szCs w:val="23"/>
-          <w:shd w:val="clear" w:color="auto" w:fill="FFFFFF"/>
-        </w:rPr>
-      </w:pPr>
-      <w:r>
-        <w:rPr>
-          <w:rFonts w:ascii="微软雅黑" w:eastAsia="微软雅黑" w:hAnsi="微软雅黑" w:hint="eastAsia"/>
-          <w:color w:val="2E2E2E"/>
-          <w:sz w:val="23"/>
-          <w:szCs w:val="23"/>
-          <w:shd w:val="clear" w:color="auto" w:fill="FFFFFF"/>
-        </w:rPr>
-        <w:t>修改查看</w:t>
-      </w:r>
-      <w:proofErr w:type="spellStart"/>
-      <w:r>
-        <w:rPr>
-          <w:rFonts w:ascii="微软雅黑" w:eastAsia="微软雅黑" w:hAnsi="微软雅黑" w:hint="eastAsia"/>
-          <w:color w:val="2E2E2E"/>
-          <w:sz w:val="23"/>
-          <w:szCs w:val="23"/>
-          <w:shd w:val="clear" w:color="auto" w:fill="FFFFFF"/>
-        </w:rPr>
-        <w:t>git</w:t>
-      </w:r>
-      <w:proofErr w:type="spellEnd"/>
-      <w:r>
-        <w:rPr>
-          <w:rFonts w:ascii="微软雅黑" w:eastAsia="微软雅黑" w:hAnsi="微软雅黑" w:hint="eastAsia"/>
-          <w:color w:val="2E2E2E"/>
-          <w:sz w:val="23"/>
-          <w:szCs w:val="23"/>
-          <w:shd w:val="clear" w:color="auto" w:fill="FFFFFF"/>
-        </w:rPr>
-        <w:t xml:space="preserve"> diff readme.</w:t>
-      </w:r>
-      <w:proofErr w:type="gramStart"/>
-      <w:r>
-        <w:rPr>
-          <w:rFonts w:ascii="微软雅黑" w:eastAsia="微软雅黑" w:hAnsi="微软雅黑" w:hint="eastAsia"/>
-          <w:color w:val="2E2E2E"/>
-          <w:sz w:val="23"/>
-          <w:szCs w:val="23"/>
-          <w:shd w:val="clear" w:color="auto" w:fill="FFFFFF"/>
-        </w:rPr>
-        <w:t>txt</w:t>
-      </w:r>
-      <w:proofErr w:type="gramEnd"/>
-      <w:r>
-        <w:rPr>
-          <w:rStyle w:val="apple-converted-space"/>
-          <w:rFonts w:ascii="微软雅黑" w:eastAsia="微软雅黑" w:hAnsi="微软雅黑" w:hint="eastAsia"/>
-          <w:color w:val="2E2E2E"/>
-          <w:sz w:val="23"/>
-          <w:szCs w:val="23"/>
-          <w:shd w:val="clear" w:color="auto" w:fill="FFFFFF"/>
-        </w:rPr>
-        <w:t> </w:t>
-      </w:r>
-    </w:p>
-    <w:p>
-      <w:pPr>
-        <w:rPr>
-          <w:rFonts w:ascii="微软雅黑" w:eastAsia="微软雅黑" w:hAnsi="微软雅黑" w:hint="eastAsia"/>
-          <w:color w:val="2E2E2E"/>
-          <w:sz w:val="23"/>
-          <w:szCs w:val="23"/>
-          <w:shd w:val="clear" w:color="auto" w:fill="FFFFFF"/>
-        </w:rPr>
-      </w:pPr>
-      <w:r>
-        <w:rPr>
-          <w:rFonts w:ascii="微软雅黑" w:eastAsia="微软雅黑" w:hAnsi="微软雅黑" w:hint="eastAsia"/>
-          <w:color w:val="2E2E2E"/>
-          <w:sz w:val="23"/>
-          <w:szCs w:val="23"/>
-          <w:shd w:val="clear" w:color="auto" w:fill="FFFFFF"/>
-        </w:rPr>
-        <w:t xml:space="preserve">命令 </w:t>
-      </w:r>
-      <w:proofErr w:type="spellStart"/>
-      <w:r>
-        <w:rPr>
-          <w:rFonts w:ascii="微软雅黑" w:eastAsia="微软雅黑" w:hAnsi="微软雅黑" w:hint="eastAsia"/>
-          <w:color w:val="2E2E2E"/>
-          <w:sz w:val="23"/>
-          <w:szCs w:val="23"/>
-          <w:shd w:val="clear" w:color="auto" w:fill="FFFFFF"/>
-        </w:rPr>
-        <w:t>git</w:t>
-      </w:r>
-      <w:proofErr w:type="spellEnd"/>
-      <w:r>
-        <w:rPr>
-          <w:rFonts w:ascii="微软雅黑" w:eastAsia="微软雅黑" w:hAnsi="微软雅黑" w:hint="eastAsia"/>
-          <w:color w:val="2E2E2E"/>
-          <w:sz w:val="23"/>
-          <w:szCs w:val="23"/>
-          <w:shd w:val="clear" w:color="auto" w:fill="FFFFFF"/>
-        </w:rPr>
-        <w:t xml:space="preserve"> log</w:t>
-      </w:r>
-    </w:p>
-    <w:p>
-      <w:pPr>
-        <w:rPr>
-          <w:rStyle w:val="apple-converted-space"/>
-          <w:rFonts w:ascii="微软雅黑" w:eastAsia="微软雅黑" w:hAnsi="微软雅黑" w:hint="eastAsia"/>
-          <w:color w:val="2E2E2E"/>
-          <w:sz w:val="23"/>
-          <w:szCs w:val="23"/>
-          <w:shd w:val="clear" w:color="auto" w:fill="FFFFFF"/>
-        </w:rPr>
-      </w:pPr>
-      <w:r>
-        <w:rPr>
-          <w:rFonts w:ascii="微软雅黑" w:eastAsia="微软雅黑" w:hAnsi="微软雅黑" w:hint="eastAsia"/>
-          <w:color w:val="2E2E2E"/>
-          <w:sz w:val="23"/>
-          <w:szCs w:val="23"/>
-          <w:shd w:val="clear" w:color="auto" w:fill="FFFFFF"/>
-        </w:rPr>
-        <w:t xml:space="preserve">.如果嫌上面显示的信息太多的话，我们可以使用命令 </w:t>
-      </w:r>
-      <w:proofErr w:type="spellStart"/>
-      <w:r>
-        <w:rPr>
-          <w:rFonts w:ascii="微软雅黑" w:eastAsia="微软雅黑" w:hAnsi="微软雅黑" w:hint="eastAsia"/>
-          <w:color w:val="2E2E2E"/>
-          <w:sz w:val="23"/>
-          <w:szCs w:val="23"/>
-          <w:shd w:val="clear" w:color="auto" w:fill="FFFFFF"/>
-        </w:rPr>
-        <w:t>git</w:t>
-      </w:r>
-      <w:proofErr w:type="spellEnd"/>
-      <w:r>
-        <w:rPr>
-          <w:rFonts w:ascii="微软雅黑" w:eastAsia="微软雅黑" w:hAnsi="微软雅黑" w:hint="eastAsia"/>
-          <w:color w:val="2E2E2E"/>
-          <w:sz w:val="23"/>
-          <w:szCs w:val="23"/>
-          <w:shd w:val="clear" w:color="auto" w:fill="FFFFFF"/>
-        </w:rPr>
-        <w:t xml:space="preserve"> log –pretty=</w:t>
-      </w:r>
-      <w:proofErr w:type="spellStart"/>
-      <w:r>
-        <w:rPr>
-          <w:rFonts w:ascii="微软雅黑" w:eastAsia="微软雅黑" w:hAnsi="微软雅黑" w:hint="eastAsia"/>
-          <w:color w:val="2E2E2E"/>
-          <w:sz w:val="23"/>
-          <w:szCs w:val="23"/>
-          <w:shd w:val="clear" w:color="auto" w:fill="FFFFFF"/>
-        </w:rPr>
-        <w:t>oneline</w:t>
-      </w:r>
-      <w:proofErr w:type="spellEnd"/>
-      <w:r>
-        <w:rPr>
-          <w:rStyle w:val="apple-converted-space"/>
-          <w:rFonts w:ascii="微软雅黑" w:eastAsia="微软雅黑" w:hAnsi="微软雅黑" w:hint="eastAsia"/>
-          <w:color w:val="2E2E2E"/>
-          <w:sz w:val="23"/>
-          <w:szCs w:val="23"/>
-          <w:shd w:val="clear" w:color="auto" w:fill="FFFFFF"/>
-        </w:rPr>
-        <w:t> </w:t>
-      </w:r>
-    </w:p>
-    <w:p>
-      <w:pPr>
-        <w:rPr>
-          <w:rStyle w:val="apple-converted-space"/>
-          <w:rFonts w:ascii="微软雅黑" w:eastAsia="微软雅黑" w:hAnsi="微软雅黑" w:hint="eastAsia"/>
-          <w:color w:val="2E2E2E"/>
-          <w:sz w:val="23"/>
-          <w:szCs w:val="23"/>
-          <w:shd w:val="clear" w:color="auto" w:fill="FFFFFF"/>
-        </w:rPr>
-      </w:pPr>
-    </w:p>
-    <w:p>
-      <w:pPr>
-        <w:rPr>
-          <w:rFonts w:ascii="微软雅黑" w:eastAsia="微软雅黑" w:hAnsi="微软雅黑" w:hint="eastAsia"/>
-          <w:color w:val="2E2E2E"/>
-          <w:sz w:val="23"/>
-          <w:szCs w:val="23"/>
-          <w:shd w:val="clear" w:color="auto" w:fill="FFFFFF"/>
-        </w:rPr>
-      </w:pPr>
-      <w:r>
-        <w:rPr>
-          <w:rFonts w:ascii="微软雅黑" w:eastAsia="微软雅黑" w:hAnsi="微软雅黑" w:hint="eastAsia"/>
-          <w:color w:val="2E2E2E"/>
-          <w:sz w:val="23"/>
-          <w:szCs w:val="23"/>
-          <w:shd w:val="clear" w:color="auto" w:fill="FFFFFF"/>
-        </w:rPr>
-        <w:t>，第一种是：</w:t>
-      </w:r>
-      <w:proofErr w:type="spellStart"/>
-      <w:r>
-        <w:rPr>
-          <w:rFonts w:ascii="微软雅黑" w:eastAsia="微软雅黑" w:hAnsi="微软雅黑" w:hint="eastAsia"/>
-          <w:color w:val="2E2E2E"/>
-          <w:sz w:val="23"/>
-          <w:szCs w:val="23"/>
-          <w:shd w:val="clear" w:color="auto" w:fill="FFFFFF"/>
-        </w:rPr>
-        <w:t>git</w:t>
-      </w:r>
-      <w:proofErr w:type="spellEnd"/>
-      <w:r>
-        <w:rPr>
-          <w:rFonts w:ascii="微软雅黑" w:eastAsia="微软雅黑" w:hAnsi="微软雅黑" w:hint="eastAsia"/>
-          <w:color w:val="2E2E2E"/>
-          <w:sz w:val="23"/>
-          <w:szCs w:val="23"/>
-          <w:shd w:val="clear" w:color="auto" w:fill="FFFFFF"/>
-        </w:rPr>
-        <w:t xml:space="preserve"> reset  –hard HEAD^ 那么如果要回退到上上</w:t>
-      </w:r>
-      <w:proofErr w:type="gramStart"/>
-      <w:r>
-        <w:rPr>
-          <w:rFonts w:ascii="微软雅黑" w:eastAsia="微软雅黑" w:hAnsi="微软雅黑" w:hint="eastAsia"/>
-          <w:color w:val="2E2E2E"/>
-          <w:sz w:val="23"/>
-          <w:szCs w:val="23"/>
-          <w:shd w:val="clear" w:color="auto" w:fill="FFFFFF"/>
-        </w:rPr>
-        <w:t>个</w:t>
-      </w:r>
-      <w:proofErr w:type="gramEnd"/>
-      <w:r>
-        <w:rPr>
-          <w:rFonts w:ascii="微软雅黑" w:eastAsia="微软雅黑" w:hAnsi="微软雅黑" w:hint="eastAsia"/>
-          <w:color w:val="2E2E2E"/>
-          <w:sz w:val="23"/>
-          <w:szCs w:val="23"/>
-          <w:shd w:val="clear" w:color="auto" w:fill="FFFFFF"/>
-        </w:rPr>
-        <w:t>版本只需把HEAD^ 改成 HEAD^^ 以此类推</w:t>
-      </w:r>
-    </w:p>
-    <w:p>
-      <w:pPr>
-        <w:rPr>
-          <w:rFonts w:ascii="微软雅黑" w:eastAsia="微软雅黑" w:hAnsi="微软雅黑" w:hint="eastAsia"/>
-          <w:color w:val="2E2E2E"/>
-          <w:sz w:val="23"/>
-          <w:szCs w:val="23"/>
-          <w:shd w:val="clear" w:color="auto" w:fill="FFFFFF"/>
-        </w:rPr>
-      </w:pPr>
-      <w:r>
-        <w:rPr>
-          <w:rFonts w:ascii="微软雅黑" w:eastAsia="微软雅黑" w:hAnsi="微软雅黑" w:hint="eastAsia"/>
-          <w:color w:val="2E2E2E"/>
-          <w:sz w:val="23"/>
-          <w:szCs w:val="23"/>
-          <w:shd w:val="clear" w:color="auto" w:fill="FFFFFF"/>
-        </w:rPr>
-        <w:t>回退到前100个版本的话</w:t>
-      </w:r>
-    </w:p>
-    <w:p>
-      <w:pPr>
-        <w:rPr>
-          <w:rStyle w:val="apple-converted-space"/>
-          <w:rFonts w:ascii="微软雅黑" w:eastAsia="微软雅黑" w:hAnsi="微软雅黑" w:hint="eastAsia"/>
-          <w:color w:val="2E2E2E"/>
-          <w:sz w:val="23"/>
-          <w:szCs w:val="23"/>
-          <w:shd w:val="clear" w:color="auto" w:fill="FFFFFF"/>
-        </w:rPr>
-      </w:pPr>
-      <w:proofErr w:type="spellStart"/>
-      <w:r>
-        <w:rPr>
-          <w:rFonts w:ascii="微软雅黑" w:eastAsia="微软雅黑" w:hAnsi="微软雅黑" w:hint="eastAsia"/>
-          <w:color w:val="2E2E2E"/>
-          <w:sz w:val="23"/>
-          <w:szCs w:val="23"/>
-          <w:shd w:val="clear" w:color="auto" w:fill="FFFFFF"/>
-        </w:rPr>
-        <w:t>git</w:t>
-      </w:r>
-      <w:proofErr w:type="spellEnd"/>
-      <w:r>
-        <w:rPr>
-          <w:rFonts w:ascii="微软雅黑" w:eastAsia="微软雅黑" w:hAnsi="微软雅黑" w:hint="eastAsia"/>
-          <w:color w:val="2E2E2E"/>
-          <w:sz w:val="23"/>
-          <w:szCs w:val="23"/>
-          <w:shd w:val="clear" w:color="auto" w:fill="FFFFFF"/>
-        </w:rPr>
-        <w:t xml:space="preserve"> reset  –hard HEAD~100</w:t>
-      </w:r>
-      <w:r>
-        <w:rPr>
-          <w:rStyle w:val="apple-converted-space"/>
-          <w:rFonts w:ascii="微软雅黑" w:eastAsia="微软雅黑" w:hAnsi="微软雅黑" w:hint="eastAsia"/>
-          <w:color w:val="2E2E2E"/>
-          <w:sz w:val="23"/>
-          <w:szCs w:val="23"/>
-          <w:shd w:val="clear" w:color="auto" w:fill="FFFFFF"/>
-        </w:rPr>
-        <w:t> </w:t>
-      </w:r>
-    </w:p>
-    <w:p>
-      <w:proofErr w:type="spellStart"/>
-      <w:r>
-        <w:rPr>
-          <w:rFonts w:ascii="微软雅黑" w:eastAsia="微软雅黑" w:hAnsi="微软雅黑" w:hint="eastAsia"/>
-          <w:color w:val="2E2E2E"/>
-          <w:sz w:val="23"/>
-          <w:szCs w:val="23"/>
-          <w:shd w:val="clear" w:color="auto" w:fill="FFFFFF"/>
-        </w:rPr>
-        <w:t>git</w:t>
-      </w:r>
-      <w:proofErr w:type="spellEnd"/>
-      <w:r>
-        <w:rPr>
-          <w:rFonts w:ascii="微软雅黑" w:eastAsia="微软雅黑" w:hAnsi="微软雅黑" w:hint="eastAsia"/>
-          <w:color w:val="2E2E2E"/>
-          <w:sz w:val="23"/>
-          <w:szCs w:val="23"/>
-          <w:shd w:val="clear" w:color="auto" w:fill="FFFFFF"/>
-        </w:rPr>
-        <w:t xml:space="preserve"> checkout –readme.txt 意思就是，把readme.txt文件在工作区做的修改全部撤销</w:t>
-      </w:r>
-    </w:p>
+          <w:rFonts w:ascii="微软雅黑" w:eastAsia="微软雅黑" w:hAnsi="微软雅黑"/>
+          <w:color w:val="2E2E2E"/>
+          <w:sz w:val="23"/>
+          <w:szCs w:val="23"/>
+          <w:shd w:val="clear" w:color="auto" w:fill="FFFFFF"/>
+        </w:rPr>
+      </w:pPr>
+      <w:r>
+        <w:rPr>
+          <w:rFonts w:ascii="微软雅黑" w:eastAsia="微软雅黑" w:hAnsi="微软雅黑" w:hint="eastAsia"/>
+          <w:color w:val="2E2E2E"/>
+          <w:sz w:val="23"/>
+          <w:szCs w:val="23"/>
+          <w:shd w:val="clear" w:color="auto" w:fill="FFFFFF"/>
+        </w:rPr>
+        <w:t>git config</w:t>
+      </w:r>
+      <w:r>
+        <w:rPr>
+          <w:rFonts w:ascii="微软雅黑" w:eastAsia="微软雅黑" w:hAnsi="微软雅黑" w:hint="eastAsia"/>
+          <w:color w:val="2E2E2E"/>
+          <w:sz w:val="23"/>
+          <w:szCs w:val="23"/>
+          <w:shd w:val="clear" w:color="auto" w:fill="FFFFFF"/>
+        </w:rPr>
+        <w:t xml:space="preserve"> --</w:t>
+      </w:r>
+      <w:r>
+        <w:rPr>
+          <w:rFonts w:ascii="微软雅黑" w:eastAsia="微软雅黑" w:hAnsi="微软雅黑" w:hint="eastAsia"/>
+          <w:color w:val="2E2E2E"/>
+          <w:sz w:val="23"/>
+          <w:szCs w:val="23"/>
+          <w:shd w:val="clear" w:color="auto" w:fill="FFFFFF"/>
+        </w:rPr>
+        <w:t xml:space="preserve">global user.email </w:t>
+      </w:r>
+      <w:hyperlink r:id="rId9" w:history="1">
+        <w:r>
+          <w:rPr>
+            <w:rStyle w:val="a5"/>
+            <w:rFonts w:ascii="微软雅黑" w:eastAsia="微软雅黑" w:hAnsi="微软雅黑" w:hint="eastAsia"/>
+            <w:sz w:val="23"/>
+            <w:szCs w:val="23"/>
+            <w:shd w:val="clear" w:color="auto" w:fill="FFFFFF"/>
+          </w:rPr>
+          <w:t>yixiu_2002xyz@163.com</w:t>
+        </w:r>
+      </w:hyperlink>
+    </w:p>
+    <w:p>
+      <w:pPr>
+        <w:rPr>
+          <w:rFonts w:ascii="微软雅黑" w:eastAsia="微软雅黑" w:hAnsi="微软雅黑"/>
+          <w:color w:val="2E2E2E"/>
+          <w:sz w:val="23"/>
+          <w:szCs w:val="23"/>
+          <w:shd w:val="clear" w:color="auto" w:fill="FFFFFF"/>
+        </w:rPr>
+      </w:pPr>
+      <w:r>
+        <w:rPr>
+          <w:rFonts w:ascii="微软雅黑" w:eastAsia="微软雅黑" w:hAnsi="微软雅黑" w:hint="eastAsia"/>
+          <w:color w:val="2E2E2E"/>
+          <w:sz w:val="23"/>
+          <w:szCs w:val="23"/>
+          <w:shd w:val="clear" w:color="auto" w:fill="FFFFFF"/>
+        </w:rPr>
+        <w:t>password: b*******</w:t>
+      </w:r>
+    </w:p>
+    <w:p>
+      <w:pPr>
+        <w:rPr>
+          <w:rFonts w:ascii="微软雅黑" w:eastAsia="微软雅黑" w:hAnsi="微软雅黑"/>
+          <w:color w:val="2E2E2E"/>
+          <w:sz w:val="23"/>
+          <w:szCs w:val="23"/>
+          <w:shd w:val="clear" w:color="auto" w:fill="FFFFFF"/>
+        </w:rPr>
+      </w:pPr>
+    </w:p>
+    <w:p>
+      <w:pPr>
+        <w:rPr>
+          <w:rFonts w:ascii="微软雅黑" w:eastAsia="微软雅黑" w:hAnsi="微软雅黑"/>
+          <w:color w:val="2E2E2E"/>
+          <w:sz w:val="23"/>
+          <w:szCs w:val="23"/>
+          <w:shd w:val="clear" w:color="auto" w:fill="FFFFFF"/>
+        </w:rPr>
+      </w:pPr>
+    </w:p>
+    <w:p>
+      <w:pPr>
+        <w:rPr>
+          <w:rFonts w:ascii="微软雅黑" w:eastAsia="微软雅黑" w:hAnsi="微软雅黑"/>
+          <w:color w:val="526673"/>
+          <w:sz w:val="27"/>
+          <w:szCs w:val="27"/>
+          <w:shd w:val="clear" w:color="auto" w:fill="E2E2E2"/>
+        </w:rPr>
+      </w:pPr>
+      <w:r>
+        <w:rPr>
+          <w:rFonts w:ascii="微软雅黑" w:eastAsia="微软雅黑" w:hAnsi="微软雅黑" w:hint="eastAsia"/>
+          <w:color w:val="526673"/>
+          <w:sz w:val="27"/>
+          <w:szCs w:val="27"/>
+          <w:shd w:val="clear" w:color="auto" w:fill="E2E2E2"/>
+        </w:rPr>
+        <w:t>Git push 报错 "error: failed to push some refs to " 解决</w:t>
+      </w:r>
+    </w:p>
+    <w:p>
+      <w:pPr>
+        <w:widowControl/>
+        <w:shd w:val="clear" w:color="auto" w:fill="E2E2E2"/>
+        <w:spacing w:after="75" w:line="315" w:lineRule="atLeast"/>
+        <w:jc w:val="left"/>
+        <w:rPr>
+          <w:rFonts w:ascii="simsun" w:eastAsia="宋体" w:hAnsi="simsun" w:cs="宋体" w:hint="eastAsia"/>
+          <w:color w:val="494949"/>
+          <w:kern w:val="0"/>
+          <w:szCs w:val="21"/>
+        </w:rPr>
+      </w:pPr>
+      <w:r>
+        <w:rPr>
+          <w:rFonts w:ascii="simsun" w:eastAsia="宋体" w:hAnsi="simsun" w:cs="宋体"/>
+          <w:color w:val="494949"/>
+          <w:kern w:val="0"/>
+          <w:szCs w:val="21"/>
+        </w:rPr>
+        <w:t>解决：</w:t>
+      </w:r>
+    </w:p>
+    <w:p>
+      <w:pPr>
+        <w:widowControl/>
+        <w:shd w:val="clear" w:color="auto" w:fill="E2E2E2"/>
+        <w:spacing w:after="75" w:line="315" w:lineRule="atLeast"/>
+        <w:jc w:val="left"/>
+        <w:rPr>
+          <w:rFonts w:ascii="simsun" w:eastAsia="宋体" w:hAnsi="simsun" w:cs="宋体" w:hint="eastAsia"/>
+          <w:color w:val="494949"/>
+          <w:kern w:val="0"/>
+          <w:szCs w:val="21"/>
+        </w:rPr>
+      </w:pPr>
+      <w:r>
+        <w:rPr>
+          <w:rFonts w:ascii="simsun" w:eastAsia="宋体" w:hAnsi="simsun" w:cs="宋体"/>
+          <w:color w:val="494949"/>
+          <w:kern w:val="0"/>
+          <w:szCs w:val="21"/>
+        </w:rPr>
+        <w:t>git pull</w:t>
+      </w:r>
+    </w:p>
+    <w:p>
+      <w:pPr>
+        <w:widowControl/>
+        <w:shd w:val="clear" w:color="auto" w:fill="E2E2E2"/>
+        <w:spacing w:after="75" w:line="315" w:lineRule="atLeast"/>
+        <w:jc w:val="left"/>
+        <w:rPr>
+          <w:rFonts w:ascii="simsun" w:eastAsia="宋体" w:hAnsi="simsun" w:cs="宋体" w:hint="eastAsia"/>
+          <w:color w:val="494949"/>
+          <w:kern w:val="0"/>
+          <w:szCs w:val="21"/>
+        </w:rPr>
+      </w:pPr>
+      <w:r>
+        <w:rPr>
+          <w:rFonts w:ascii="simsun" w:eastAsia="宋体" w:hAnsi="simsun" w:cs="宋体"/>
+          <w:color w:val="494949"/>
+          <w:kern w:val="0"/>
+          <w:szCs w:val="21"/>
+        </w:rPr>
+        <w:t>再自动</w:t>
+      </w:r>
+      <w:r>
+        <w:rPr>
+          <w:rFonts w:ascii="simsun" w:eastAsia="宋体" w:hAnsi="simsun" w:cs="宋体"/>
+          <w:color w:val="494949"/>
+          <w:kern w:val="0"/>
+          <w:szCs w:val="21"/>
+        </w:rPr>
+        <w:t>merge</w:t>
+      </w:r>
+      <w:r>
+        <w:rPr>
+          <w:rFonts w:ascii="simsun" w:eastAsia="宋体" w:hAnsi="simsun" w:cs="宋体"/>
+          <w:color w:val="494949"/>
+          <w:kern w:val="0"/>
+          <w:szCs w:val="21"/>
+        </w:rPr>
+        <w:t>或手动</w:t>
+      </w:r>
+      <w:r>
+        <w:rPr>
+          <w:rFonts w:ascii="simsun" w:eastAsia="宋体" w:hAnsi="simsun" w:cs="宋体"/>
+          <w:color w:val="494949"/>
+          <w:kern w:val="0"/>
+          <w:szCs w:val="21"/>
+        </w:rPr>
+        <w:t>merge</w:t>
+      </w:r>
+      <w:r>
+        <w:rPr>
+          <w:rFonts w:ascii="simsun" w:eastAsia="宋体" w:hAnsi="simsun" w:cs="宋体"/>
+          <w:color w:val="494949"/>
+          <w:kern w:val="0"/>
+          <w:szCs w:val="21"/>
+        </w:rPr>
+        <w:t>冲突</w:t>
+      </w:r>
+    </w:p>
+    <w:p>
+      <w:pPr>
+        <w:widowControl/>
+        <w:shd w:val="clear" w:color="auto" w:fill="E2E2E2"/>
+        <w:spacing w:after="75" w:line="315" w:lineRule="atLeast"/>
+        <w:jc w:val="left"/>
+        <w:rPr>
+          <w:rFonts w:ascii="simsun" w:eastAsia="宋体" w:hAnsi="simsun" w:cs="宋体" w:hint="eastAsia"/>
+          <w:color w:val="494949"/>
+          <w:kern w:val="0"/>
+          <w:szCs w:val="21"/>
+        </w:rPr>
+      </w:pPr>
+      <w:r>
+        <w:rPr>
+          <w:rFonts w:ascii="simsun" w:eastAsia="宋体" w:hAnsi="simsun" w:cs="宋体"/>
+          <w:color w:val="494949"/>
+          <w:kern w:val="0"/>
+          <w:szCs w:val="21"/>
+        </w:rPr>
+        <w:t>再次</w:t>
+      </w:r>
+      <w:r>
+        <w:rPr>
+          <w:rFonts w:ascii="simsun" w:eastAsia="宋体" w:hAnsi="simsun" w:cs="宋体"/>
+          <w:color w:val="494949"/>
+          <w:kern w:val="0"/>
+          <w:szCs w:val="21"/>
+        </w:rPr>
+        <w:t>git push</w:t>
+      </w:r>
+    </w:p>
+    <w:p>
+      <w:pPr>
+        <w:widowControl/>
+        <w:shd w:val="clear" w:color="auto" w:fill="E2E2E2"/>
+        <w:spacing w:after="75" w:line="315" w:lineRule="atLeast"/>
+        <w:jc w:val="left"/>
+        <w:rPr>
+          <w:rFonts w:ascii="simsun" w:eastAsia="宋体" w:hAnsi="simsun" w:cs="宋体" w:hint="eastAsia"/>
+          <w:color w:val="494949"/>
+          <w:kern w:val="0"/>
+          <w:szCs w:val="21"/>
+        </w:rPr>
+      </w:pPr>
+      <w:r>
+        <w:rPr>
+          <w:rFonts w:ascii="simsun" w:eastAsia="宋体" w:hAnsi="simsun" w:cs="宋体"/>
+          <w:color w:val="494949"/>
+          <w:kern w:val="0"/>
+          <w:szCs w:val="21"/>
+        </w:rPr>
+        <w:t>成功解决问题。</w:t>
+      </w:r>
+    </w:p>
+    <w:p/>
     <w:sectPr>
       <w:pgSz w:w="11906" w:h="16838"/>
       <w:pgMar w:top="1440" w:right="1800" w:bottom="1440" w:left="1800" w:header="851" w:footer="992" w:gutter="0"/>
@@ -817,6 +1158,35 @@
     <w:basedOn w:val="a0"/>
     <w:rsid w:val="006C046D"/>
   </w:style>
+  <w:style w:type="character" w:styleId="a5">
+    <w:name w:val="Hyperlink"/>
+    <w:basedOn w:val="a0"/>
+    <w:uiPriority w:val="99"/>
+    <w:unhideWhenUsed/>
+    <w:rsid w:val="008E1E05"/>
+    <w:rPr>
+      <w:color w:val="0000FF" w:themeColor="hyperlink"/>
+      <w:u w:val="single"/>
+    </w:rPr>
+  </w:style>
+  <w:style w:type="paragraph" w:styleId="a6">
+    <w:name w:val="Normal (Web)"/>
+    <w:basedOn w:val="a"/>
+    <w:uiPriority w:val="99"/>
+    <w:unhideWhenUsed/>
+    <w:rsid w:val="008076F9"/>
+    <w:pPr>
+      <w:widowControl/>
+      <w:spacing w:before="100" w:beforeAutospacing="1" w:after="100" w:afterAutospacing="1"/>
+      <w:jc w:val="left"/>
+    </w:pPr>
+    <w:rPr>
+      <w:rFonts w:ascii="宋体" w:eastAsia="宋体" w:hAnsi="宋体" w:cs="宋体"/>
+      <w:kern w:val="0"/>
+      <w:sz w:val="24"/>
+      <w:szCs w:val="24"/>
+    </w:rPr>
+  </w:style>
 </w:styles>
 </file>
 
@@ -1077,6 +1447,35 @@
     <w:name w:val="apple-converted-space"/>
     <w:basedOn w:val="a0"/>
     <w:rsid w:val="006C046D"/>
+  </w:style>
+  <w:style w:type="character" w:styleId="a5">
+    <w:name w:val="Hyperlink"/>
+    <w:basedOn w:val="a0"/>
+    <w:uiPriority w:val="99"/>
+    <w:unhideWhenUsed/>
+    <w:rsid w:val="008E1E05"/>
+    <w:rPr>
+      <w:color w:val="0000FF" w:themeColor="hyperlink"/>
+      <w:u w:val="single"/>
+    </w:rPr>
+  </w:style>
+  <w:style w:type="paragraph" w:styleId="a6">
+    <w:name w:val="Normal (Web)"/>
+    <w:basedOn w:val="a"/>
+    <w:uiPriority w:val="99"/>
+    <w:unhideWhenUsed/>
+    <w:rsid w:val="008076F9"/>
+    <w:pPr>
+      <w:widowControl/>
+      <w:spacing w:before="100" w:beforeAutospacing="1" w:after="100" w:afterAutospacing="1"/>
+      <w:jc w:val="left"/>
+    </w:pPr>
+    <w:rPr>
+      <w:rFonts w:ascii="宋体" w:eastAsia="宋体" w:hAnsi="宋体" w:cs="宋体"/>
+      <w:kern w:val="0"/>
+      <w:sz w:val="24"/>
+      <w:szCs w:val="24"/>
+    </w:rPr>
   </w:style>
 </w:styles>
 </file>

</xml_diff>